<commit_message>
risoluzione bug funzionamento lista interattiva
</commit_message>
<xml_diff>
--- a/sito e-learning/docs/Struttura Lista.docx
+++ b/sito e-learning/docs/Struttura Lista.docx
@@ -15,39 +15,33 @@
           <w:numId w:val="1"/>
         </w:numPr>
       </w:pPr>
-      <w:proofErr w:type="spellStart"/>
       <w:r>
         <w:t>Javascript</w:t>
       </w:r>
-      <w:proofErr w:type="spellEnd"/>
-    </w:p>
-    <w:p>
-      <w:pPr>
-        <w:pStyle w:val="ListParagraph"/>
-        <w:numPr>
-          <w:ilvl w:val="0"/>
-          <w:numId w:val="1"/>
-        </w:numPr>
-      </w:pPr>
-      <w:proofErr w:type="spellStart"/>
+    </w:p>
+    <w:p>
+      <w:pPr>
+        <w:pStyle w:val="ListParagraph"/>
+        <w:numPr>
+          <w:ilvl w:val="0"/>
+          <w:numId w:val="1"/>
+        </w:numPr>
+      </w:pPr>
       <w:r>
         <w:t>React</w:t>
       </w:r>
-      <w:proofErr w:type="spellEnd"/>
-    </w:p>
-    <w:p>
-      <w:pPr>
-        <w:pStyle w:val="ListParagraph"/>
-        <w:numPr>
-          <w:ilvl w:val="0"/>
-          <w:numId w:val="1"/>
-        </w:numPr>
-      </w:pPr>
-      <w:proofErr w:type="spellStart"/>
+    </w:p>
+    <w:p>
+      <w:pPr>
+        <w:pStyle w:val="ListParagraph"/>
+        <w:numPr>
+          <w:ilvl w:val="0"/>
+          <w:numId w:val="1"/>
+        </w:numPr>
+      </w:pPr>
       <w:r>
         <w:t>Angular</w:t>
       </w:r>
-      <w:proofErr w:type="spellEnd"/>
     </w:p>
     <w:p>
       <w:pPr>
@@ -93,13 +87,8 @@
           <w:numId w:val="1"/>
         </w:numPr>
       </w:pPr>
-      <w:proofErr w:type="spellStart"/>
-      <w:r>
-        <w:t>Vue</w:t>
-      </w:r>
-      <w:proofErr w:type="spellEnd"/>
-      <w:r>
-        <w:t xml:space="preserve"> JS</w:t>
+      <w:r>
+        <w:t>Vue JS</w:t>
       </w:r>
     </w:p>
     <w:p>
@@ -112,6 +101,9 @@
       </w:pPr>
       <w:r>
         <w:t>Django</w:t>
+      </w:r>
+      <w:r>
+        <w:tab/>
       </w:r>
     </w:p>
     <w:p/>
@@ -168,28 +160,21 @@
           <w:numId w:val="1"/>
         </w:numPr>
       </w:pPr>
-      <w:proofErr w:type="spellStart"/>
-      <w:r>
-        <w:t>Artificial</w:t>
-      </w:r>
-      <w:proofErr w:type="spellEnd"/>
-      <w:r>
-        <w:t xml:space="preserve"> Intelligence</w:t>
-      </w:r>
-    </w:p>
-    <w:p>
-      <w:pPr>
-        <w:pStyle w:val="ListParagraph"/>
-        <w:numPr>
-          <w:ilvl w:val="0"/>
-          <w:numId w:val="1"/>
-        </w:numPr>
-      </w:pPr>
-      <w:proofErr w:type="spellStart"/>
+      <w:r>
+        <w:t>Artificial Intelligence</w:t>
+      </w:r>
+    </w:p>
+    <w:p>
+      <w:pPr>
+        <w:pStyle w:val="ListParagraph"/>
+        <w:numPr>
+          <w:ilvl w:val="0"/>
+          <w:numId w:val="1"/>
+        </w:numPr>
+      </w:pPr>
       <w:r>
         <w:t>TensorFlow</w:t>
       </w:r>
-      <w:proofErr w:type="spellEnd"/>
     </w:p>
     <w:p>
       <w:pPr>
@@ -211,13 +196,8 @@
           <w:numId w:val="1"/>
         </w:numPr>
       </w:pPr>
-      <w:proofErr w:type="spellStart"/>
-      <w:r>
-        <w:t>Neural</w:t>
-      </w:r>
-      <w:proofErr w:type="spellEnd"/>
-      <w:r>
-        <w:t xml:space="preserve"> Networks</w:t>
+      <w:r>
+        <w:t>Neural Networks</w:t>
       </w:r>
     </w:p>
     <w:p>
@@ -286,13 +266,8 @@
           <w:numId w:val="1"/>
         </w:numPr>
       </w:pPr>
-      <w:proofErr w:type="spellStart"/>
-      <w:r>
-        <w:t>React</w:t>
-      </w:r>
-      <w:proofErr w:type="spellEnd"/>
-      <w:r>
-        <w:t xml:space="preserve"> Native</w:t>
+      <w:r>
+        <w:t>React Native</w:t>
       </w:r>
     </w:p>
     <w:p>
@@ -327,36 +302,27 @@
           <w:numId w:val="1"/>
         </w:numPr>
       </w:pPr>
-      <w:proofErr w:type="spellStart"/>
       <w:r>
         <w:t>Ionic</w:t>
       </w:r>
-      <w:proofErr w:type="spellEnd"/>
-    </w:p>
-    <w:p>
-      <w:pPr>
-        <w:pStyle w:val="ListParagraph"/>
-        <w:numPr>
-          <w:ilvl w:val="0"/>
-          <w:numId w:val="1"/>
-        </w:numPr>
-      </w:pPr>
-      <w:proofErr w:type="spellStart"/>
+    </w:p>
+    <w:p>
+      <w:pPr>
+        <w:pStyle w:val="ListParagraph"/>
+        <w:numPr>
+          <w:ilvl w:val="0"/>
+          <w:numId w:val="1"/>
+        </w:numPr>
+      </w:pPr>
       <w:r>
         <w:t>Kotlin</w:t>
       </w:r>
-      <w:proofErr w:type="spellEnd"/>
     </w:p>
     <w:p/>
     <w:p>
       <w:r>
-        <w:t xml:space="preserve">Programming </w:t>
-      </w:r>
-      <w:proofErr w:type="spellStart"/>
-      <w:r>
-        <w:t>Languages</w:t>
-      </w:r>
-      <w:proofErr w:type="spellEnd"/>
+        <w:t>Programming Languages</w:t>
+      </w:r>
     </w:p>
     <w:p>
       <w:pPr>
@@ -402,13 +368,8 @@
           <w:numId w:val="1"/>
         </w:numPr>
       </w:pPr>
-      <w:proofErr w:type="spellStart"/>
-      <w:r>
-        <w:t>React</w:t>
-      </w:r>
-      <w:proofErr w:type="spellEnd"/>
-      <w:r>
-        <w:t xml:space="preserve"> </w:t>
+      <w:r>
+        <w:t xml:space="preserve">React </w:t>
       </w:r>
     </w:p>
     <w:p>
@@ -431,11 +392,9 @@
           <w:numId w:val="1"/>
         </w:numPr>
       </w:pPr>
-      <w:proofErr w:type="spellStart"/>
       <w:r>
         <w:t>Javascript</w:t>
       </w:r>
-      <w:proofErr w:type="spellEnd"/>
     </w:p>
     <w:p>
       <w:pPr>
@@ -458,15 +417,7 @@
         </w:numPr>
       </w:pPr>
       <w:r>
-        <w:t>Object-</w:t>
-      </w:r>
-      <w:proofErr w:type="spellStart"/>
-      <w:r>
-        <w:t>Oriented</w:t>
-      </w:r>
-      <w:proofErr w:type="spellEnd"/>
-      <w:r>
-        <w:t xml:space="preserve"> Programming</w:t>
+        <w:t>Object-Oriented Programming</w:t>
       </w:r>
     </w:p>
     <w:p>
@@ -496,11 +447,9 @@
           <w:numId w:val="1"/>
         </w:numPr>
       </w:pPr>
-      <w:proofErr w:type="spellStart"/>
       <w:r>
         <w:t>Unity</w:t>
       </w:r>
-      <w:proofErr w:type="spellEnd"/>
     </w:p>
     <w:p>
       <w:pPr>
@@ -534,13 +483,8 @@
           <w:numId w:val="1"/>
         </w:numPr>
       </w:pPr>
-      <w:proofErr w:type="spellStart"/>
-      <w:r>
-        <w:t>Unreal</w:t>
-      </w:r>
-      <w:proofErr w:type="spellEnd"/>
-      <w:r>
-        <w:t xml:space="preserve"> Engine</w:t>
+      <w:r>
+        <w:t>Unreal Engine</w:t>
       </w:r>
     </w:p>
     <w:p>
@@ -587,19 +531,9 @@
           <w:numId w:val="1"/>
         </w:numPr>
       </w:pPr>
-      <w:proofErr w:type="spellStart"/>
-      <w:r>
-        <w:t>Unreal</w:t>
-      </w:r>
-      <w:proofErr w:type="spellEnd"/>
-      <w:r>
-        <w:t xml:space="preserve"> Engine </w:t>
-      </w:r>
-      <w:proofErr w:type="spellStart"/>
-      <w:r>
-        <w:t>Blueprints</w:t>
-      </w:r>
-      <w:proofErr w:type="spellEnd"/>
+      <w:r>
+        <w:t>Unreal Engine Blueprints</w:t>
+      </w:r>
     </w:p>
     <w:p>
       <w:pPr>
@@ -663,11 +597,9 @@
           <w:numId w:val="1"/>
         </w:numPr>
       </w:pPr>
-      <w:proofErr w:type="spellStart"/>
       <w:r>
         <w:t>MongoDB</w:t>
       </w:r>
-      <w:proofErr w:type="spellEnd"/>
     </w:p>
     <w:p>
       <w:pPr>
@@ -702,13 +634,8 @@
         </w:numPr>
       </w:pPr>
       <w:r>
-        <w:t xml:space="preserve">Oracle </w:t>
-      </w:r>
-      <w:proofErr w:type="spellStart"/>
-      <w:r>
-        <w:t>Certification</w:t>
-      </w:r>
-      <w:proofErr w:type="spellEnd"/>
+        <w:t>Oracle Certification</w:t>
+      </w:r>
     </w:p>
     <w:p>
       <w:pPr>
@@ -748,19 +675,9 @@
           <w:numId w:val="1"/>
         </w:numPr>
       </w:pPr>
-      <w:proofErr w:type="spellStart"/>
-      <w:r>
-        <w:t>Selenium</w:t>
-      </w:r>
-      <w:proofErr w:type="spellEnd"/>
-      <w:r>
-        <w:t xml:space="preserve"> </w:t>
-      </w:r>
-      <w:proofErr w:type="spellStart"/>
-      <w:r>
-        <w:t>WebDriver</w:t>
-      </w:r>
-      <w:proofErr w:type="spellEnd"/>
+      <w:r>
+        <w:t>Selenium WebDriver</w:t>
+      </w:r>
     </w:p>
     <w:p>
       <w:pPr>
@@ -782,28 +699,21 @@
           <w:numId w:val="1"/>
         </w:numPr>
       </w:pPr>
-      <w:proofErr w:type="spellStart"/>
-      <w:r>
-        <w:t>Selenium</w:t>
-      </w:r>
-      <w:proofErr w:type="spellEnd"/>
-      <w:r>
-        <w:t xml:space="preserve"> Testing Framework</w:t>
-      </w:r>
-    </w:p>
-    <w:p>
-      <w:pPr>
-        <w:pStyle w:val="ListParagraph"/>
-        <w:numPr>
-          <w:ilvl w:val="0"/>
-          <w:numId w:val="1"/>
-        </w:numPr>
-      </w:pPr>
-      <w:proofErr w:type="spellStart"/>
+      <w:r>
+        <w:t>Selenium Testing Framework</w:t>
+      </w:r>
+    </w:p>
+    <w:p>
+      <w:pPr>
+        <w:pStyle w:val="ListParagraph"/>
+        <w:numPr>
+          <w:ilvl w:val="0"/>
+          <w:numId w:val="1"/>
+        </w:numPr>
+      </w:pPr>
       <w:r>
         <w:t>Cypress.io</w:t>
       </w:r>
-      <w:proofErr w:type="spellEnd"/>
     </w:p>
     <w:p>
       <w:pPr>
@@ -849,11 +759,9 @@
           <w:numId w:val="1"/>
         </w:numPr>
       </w:pPr>
-      <w:proofErr w:type="spellStart"/>
       <w:r>
         <w:t>Appium</w:t>
       </w:r>
-      <w:proofErr w:type="spellEnd"/>
     </w:p>
     <w:p/>
     <w:p>
@@ -870,13 +778,8 @@
         </w:numPr>
       </w:pPr>
       <w:r>
-        <w:t xml:space="preserve">AWS </w:t>
-      </w:r>
-      <w:proofErr w:type="spellStart"/>
-      <w:r>
-        <w:t>Certification</w:t>
-      </w:r>
-      <w:proofErr w:type="spellEnd"/>
+        <w:t>AWS Certification</w:t>
+      </w:r>
     </w:p>
     <w:p>
       <w:pPr>
@@ -898,33 +801,20 @@
           <w:numId w:val="1"/>
         </w:numPr>
       </w:pPr>
-      <w:proofErr w:type="spellStart"/>
-      <w:r>
-        <w:t>Interviewing</w:t>
-      </w:r>
-      <w:proofErr w:type="spellEnd"/>
-      <w:r>
-        <w:t xml:space="preserve"> Skills</w:t>
-      </w:r>
-    </w:p>
-    <w:p>
-      <w:pPr>
-        <w:pStyle w:val="ListParagraph"/>
-        <w:numPr>
-          <w:ilvl w:val="0"/>
-          <w:numId w:val="1"/>
-        </w:numPr>
-      </w:pPr>
-      <w:r>
-        <w:t xml:space="preserve">Professional </w:t>
-      </w:r>
-      <w:proofErr w:type="spellStart"/>
-      <w:r>
-        <w:t>Scrum</w:t>
-      </w:r>
-      <w:proofErr w:type="spellEnd"/>
-      <w:r>
-        <w:t xml:space="preserve"> Master (PSM)</w:t>
+      <w:r>
+        <w:t>Interviewing Skills</w:t>
+      </w:r>
+    </w:p>
+    <w:p>
+      <w:pPr>
+        <w:pStyle w:val="ListParagraph"/>
+        <w:numPr>
+          <w:ilvl w:val="0"/>
+          <w:numId w:val="1"/>
+        </w:numPr>
+      </w:pPr>
+      <w:r>
+        <w:t>Professional Scrum Master (PSM)</w:t>
       </w:r>
     </w:p>
     <w:p>
@@ -947,11 +837,9 @@
           <w:numId w:val="1"/>
         </w:numPr>
       </w:pPr>
-      <w:proofErr w:type="spellStart"/>
       <w:r>
         <w:t>Kubernetes</w:t>
       </w:r>
-      <w:proofErr w:type="spellEnd"/>
     </w:p>
     <w:p>
       <w:pPr>
@@ -973,11 +861,9 @@
           <w:numId w:val="1"/>
         </w:numPr>
       </w:pPr>
-      <w:proofErr w:type="spellStart"/>
       <w:r>
         <w:t>Microservices</w:t>
       </w:r>
-      <w:proofErr w:type="spellEnd"/>
     </w:p>
     <w:p>
       <w:pPr>
@@ -1017,39 +903,33 @@
           <w:numId w:val="1"/>
         </w:numPr>
       </w:pPr>
-      <w:proofErr w:type="spellStart"/>
       <w:r>
         <w:t>Kubernetes</w:t>
       </w:r>
-      <w:proofErr w:type="spellEnd"/>
-    </w:p>
-    <w:p>
-      <w:pPr>
-        <w:pStyle w:val="ListParagraph"/>
-        <w:numPr>
-          <w:ilvl w:val="0"/>
-          <w:numId w:val="1"/>
-        </w:numPr>
-      </w:pPr>
-      <w:proofErr w:type="spellStart"/>
+    </w:p>
+    <w:p>
+      <w:pPr>
+        <w:pStyle w:val="ListParagraph"/>
+        <w:numPr>
+          <w:ilvl w:val="0"/>
+          <w:numId w:val="1"/>
+        </w:numPr>
+      </w:pPr>
       <w:r>
         <w:t>Git</w:t>
       </w:r>
-      <w:proofErr w:type="spellEnd"/>
-    </w:p>
-    <w:p>
-      <w:pPr>
-        <w:pStyle w:val="ListParagraph"/>
-        <w:numPr>
-          <w:ilvl w:val="0"/>
-          <w:numId w:val="1"/>
-        </w:numPr>
-      </w:pPr>
-      <w:proofErr w:type="spellStart"/>
+    </w:p>
+    <w:p>
+      <w:pPr>
+        <w:pStyle w:val="ListParagraph"/>
+        <w:numPr>
+          <w:ilvl w:val="0"/>
+          <w:numId w:val="1"/>
+        </w:numPr>
+      </w:pPr>
       <w:r>
         <w:t>DevOps</w:t>
       </w:r>
-      <w:proofErr w:type="spellEnd"/>
     </w:p>
     <w:p>
       <w:pPr>
@@ -1074,173 +954,149 @@
       <w:r>
         <w:t>JIRA</w:t>
       </w:r>
-    </w:p>
-    <w:p>
-      <w:pPr>
-        <w:pStyle w:val="ListParagraph"/>
-        <w:numPr>
-          <w:ilvl w:val="0"/>
-          <w:numId w:val="1"/>
-        </w:numPr>
-      </w:pPr>
-      <w:r>
-        <w:t xml:space="preserve">AWS </w:t>
-      </w:r>
-      <w:proofErr w:type="spellStart"/>
-      <w:r>
-        <w:t>Certification</w:t>
-      </w:r>
-      <w:proofErr w:type="spellEnd"/>
-    </w:p>
-    <w:p>
-      <w:pPr>
-        <w:pStyle w:val="ListParagraph"/>
-        <w:numPr>
-          <w:ilvl w:val="0"/>
-          <w:numId w:val="1"/>
-        </w:numPr>
-      </w:pPr>
-      <w:r>
-        <w:t>AWS Certified Developer – Associate</w:t>
-      </w:r>
-    </w:p>
-    <w:p>
-      <w:pPr>
-        <w:pStyle w:val="ListParagraph"/>
-        <w:numPr>
-          <w:ilvl w:val="0"/>
-          <w:numId w:val="1"/>
-        </w:numPr>
-      </w:pPr>
-      <w:proofErr w:type="spellStart"/>
-      <w:r>
-        <w:t>Confluence</w:t>
-      </w:r>
-      <w:proofErr w:type="spellEnd"/>
-    </w:p>
-    <w:p/>
-    <w:p>
-      <w:r>
-        <w:t>E-Commerce</w:t>
-      </w:r>
-    </w:p>
-    <w:p>
-      <w:pPr>
-        <w:pStyle w:val="ListParagraph"/>
-        <w:numPr>
-          <w:ilvl w:val="0"/>
-          <w:numId w:val="1"/>
-        </w:numPr>
-      </w:pPr>
-      <w:proofErr w:type="spellStart"/>
-      <w:r>
-        <w:t>WooCommerce</w:t>
-      </w:r>
-      <w:proofErr w:type="spellEnd"/>
-    </w:p>
-    <w:p>
-      <w:pPr>
-        <w:pStyle w:val="ListParagraph"/>
-        <w:numPr>
-          <w:ilvl w:val="0"/>
-          <w:numId w:val="1"/>
-        </w:numPr>
-      </w:pPr>
-      <w:proofErr w:type="spellStart"/>
-      <w:r>
-        <w:t>Shopify</w:t>
-      </w:r>
-      <w:proofErr w:type="spellEnd"/>
-    </w:p>
-    <w:p>
-      <w:pPr>
-        <w:pStyle w:val="ListParagraph"/>
-        <w:numPr>
-          <w:ilvl w:val="0"/>
-          <w:numId w:val="1"/>
-        </w:numPr>
-      </w:pPr>
-      <w:proofErr w:type="spellStart"/>
-      <w:r>
-        <w:t>Magento</w:t>
-      </w:r>
-      <w:proofErr w:type="spellEnd"/>
-    </w:p>
-    <w:p>
-      <w:pPr>
-        <w:pStyle w:val="ListParagraph"/>
-        <w:numPr>
-          <w:ilvl w:val="0"/>
-          <w:numId w:val="1"/>
-        </w:numPr>
-      </w:pPr>
-      <w:proofErr w:type="spellStart"/>
-      <w:r>
-        <w:t>Wordpress</w:t>
-      </w:r>
-      <w:proofErr w:type="spellEnd"/>
-      <w:r>
-        <w:t xml:space="preserve"> for </w:t>
-      </w:r>
-      <w:proofErr w:type="spellStart"/>
-      <w:r>
-        <w:t>Ecommerce</w:t>
-      </w:r>
-      <w:proofErr w:type="spellEnd"/>
-    </w:p>
-    <w:p>
-      <w:pPr>
-        <w:pStyle w:val="ListParagraph"/>
-        <w:numPr>
-          <w:ilvl w:val="0"/>
-          <w:numId w:val="1"/>
-        </w:numPr>
-      </w:pPr>
-      <w:proofErr w:type="spellStart"/>
-      <w:r>
-        <w:t>Wordpress</w:t>
-      </w:r>
-      <w:proofErr w:type="spellEnd"/>
-    </w:p>
-    <w:p>
-      <w:pPr>
-        <w:pStyle w:val="ListParagraph"/>
-        <w:numPr>
-          <w:ilvl w:val="0"/>
-          <w:numId w:val="1"/>
-        </w:numPr>
-      </w:pPr>
-      <w:proofErr w:type="spellStart"/>
-      <w:r>
-        <w:t>PrestaShop</w:t>
-      </w:r>
-      <w:proofErr w:type="spellEnd"/>
-    </w:p>
-    <w:p>
-      <w:pPr>
-        <w:pStyle w:val="ListParagraph"/>
-        <w:numPr>
-          <w:ilvl w:val="0"/>
-          <w:numId w:val="1"/>
-        </w:numPr>
-      </w:pPr>
-      <w:r>
-        <w:t>Web Development</w:t>
-      </w:r>
-    </w:p>
-    <w:p>
-      <w:pPr>
-        <w:pStyle w:val="ListParagraph"/>
-        <w:numPr>
-          <w:ilvl w:val="0"/>
-          <w:numId w:val="1"/>
-        </w:numPr>
-      </w:pPr>
-      <w:r>
-        <w:t>Online Business</w:t>
+      <w:r>
+        <w:t>C</w:t>
       </w:r>
       <w:bookmarkStart w:id="0" w:name="_GoBack"/>
       <w:bookmarkEnd w:id="0"/>
+    </w:p>
+    <w:p>
+      <w:pPr>
+        <w:pStyle w:val="ListParagraph"/>
+        <w:numPr>
+          <w:ilvl w:val="0"/>
+          <w:numId w:val="1"/>
+        </w:numPr>
+      </w:pPr>
+      <w:r>
+        <w:t>AWS Certification</w:t>
+      </w:r>
+    </w:p>
+    <w:p>
+      <w:pPr>
+        <w:pStyle w:val="ListParagraph"/>
+        <w:numPr>
+          <w:ilvl w:val="0"/>
+          <w:numId w:val="1"/>
+        </w:numPr>
+      </w:pPr>
+      <w:r>
+        <w:t>AWS Certified Developer – Associate</w:t>
+      </w:r>
+    </w:p>
+    <w:p>
+      <w:pPr>
+        <w:pStyle w:val="ListParagraph"/>
+        <w:numPr>
+          <w:ilvl w:val="0"/>
+          <w:numId w:val="1"/>
+        </w:numPr>
+      </w:pPr>
+      <w:r>
+        <w:t>Confluence</w:t>
+      </w:r>
+    </w:p>
+    <w:p/>
+    <w:p>
+      <w:r>
+        <w:t>E-Commerce</w:t>
+      </w:r>
+    </w:p>
+    <w:p>
+      <w:pPr>
+        <w:pStyle w:val="ListParagraph"/>
+        <w:numPr>
+          <w:ilvl w:val="0"/>
+          <w:numId w:val="1"/>
+        </w:numPr>
+      </w:pPr>
+      <w:r>
+        <w:t>WooCommerce</w:t>
+      </w:r>
+    </w:p>
+    <w:p>
+      <w:pPr>
+        <w:pStyle w:val="ListParagraph"/>
+        <w:numPr>
+          <w:ilvl w:val="0"/>
+          <w:numId w:val="1"/>
+        </w:numPr>
+      </w:pPr>
+      <w:r>
+        <w:t>Shopify</w:t>
+      </w:r>
+    </w:p>
+    <w:p>
+      <w:pPr>
+        <w:pStyle w:val="ListParagraph"/>
+        <w:numPr>
+          <w:ilvl w:val="0"/>
+          <w:numId w:val="1"/>
+        </w:numPr>
+      </w:pPr>
+      <w:r>
+        <w:t>Magento</w:t>
+      </w:r>
+    </w:p>
+    <w:p>
+      <w:pPr>
+        <w:pStyle w:val="ListParagraph"/>
+        <w:numPr>
+          <w:ilvl w:val="0"/>
+          <w:numId w:val="1"/>
+        </w:numPr>
+      </w:pPr>
+      <w:r>
+        <w:t>Wordpress for Ecommerce</w:t>
+      </w:r>
+    </w:p>
+    <w:p>
+      <w:pPr>
+        <w:pStyle w:val="ListParagraph"/>
+        <w:numPr>
+          <w:ilvl w:val="0"/>
+          <w:numId w:val="1"/>
+        </w:numPr>
+      </w:pPr>
+      <w:r>
+        <w:t>Wordpress</w:t>
+      </w:r>
+    </w:p>
+    <w:p>
+      <w:pPr>
+        <w:pStyle w:val="ListParagraph"/>
+        <w:numPr>
+          <w:ilvl w:val="0"/>
+          <w:numId w:val="1"/>
+        </w:numPr>
+      </w:pPr>
+      <w:r>
+        <w:t>PrestaShop</w:t>
+      </w:r>
+    </w:p>
+    <w:p>
+      <w:pPr>
+        <w:pStyle w:val="ListParagraph"/>
+        <w:numPr>
+          <w:ilvl w:val="0"/>
+          <w:numId w:val="1"/>
+        </w:numPr>
+      </w:pPr>
+      <w:r>
+        <w:t>Web Development</w:t>
+      </w:r>
+    </w:p>
+    <w:p>
+      <w:pPr>
+        <w:pStyle w:val="ListParagraph"/>
+        <w:numPr>
+          <w:ilvl w:val="0"/>
+          <w:numId w:val="1"/>
+        </w:numPr>
+      </w:pPr>
+      <w:r>
+        <w:t>Online Business</w:t>
+      </w:r>
     </w:p>
     <w:sectPr>
       <w:pgSz w:w="11906" w:h="16838"/>

</xml_diff>